<commit_message>
summary file copy updated
</commit_message>
<xml_diff>
--- a/Summary Analysis - Copy.docx
+++ b/Summary Analysis - Copy.docx
@@ -676,15 +676,127 @@
         </w:tabs>
       </w:pPr>
       <w:r>
-        <w:t>This pattern continued when comparing with the other statistics for death:</w:t>
-      </w:r>
-    </w:p>
-    <w:p>
-      <w:pPr>
-        <w:tabs>
-          <w:tab w:val="left" w:pos="2960"/>
-        </w:tabs>
-      </w:pPr>
+        <w:t>This pattern continued when comparing with the other statistics for death</w:t>
+      </w:r>
+      <w:r>
+        <w:t>, with some higher and some lower correlations</w:t>
+      </w:r>
+      <w:r>
+        <w:t>:</w:t>
+      </w:r>
+    </w:p>
+    <w:p>
+      <w:pPr>
+        <w:tabs>
+          <w:tab w:val="left" w:pos="2960"/>
+        </w:tabs>
+      </w:pPr>
+      <w:r>
+        <w:rPr>
+          <w:noProof/>
+        </w:rPr>
+        <w:drawing>
+          <wp:inline distT="0" distB="0" distL="0" distR="0" wp14:anchorId="2096D042" wp14:editId="759BEA33">
+            <wp:extent cx="2796540" cy="1864360"/>
+            <wp:effectExtent l="0" t="0" r="3810" b="2540"/>
+            <wp:docPr id="13" name="Picture 13"/>
+            <wp:cNvGraphicFramePr>
+              <a:graphicFrameLocks xmlns:a="http://schemas.openxmlformats.org/drawingml/2006/main" noChangeAspect="1"/>
+            </wp:cNvGraphicFramePr>
+            <a:graphic xmlns:a="http://schemas.openxmlformats.org/drawingml/2006/main">
+              <a:graphicData uri="http://schemas.openxmlformats.org/drawingml/2006/picture">
+                <pic:pic xmlns:pic="http://schemas.openxmlformats.org/drawingml/2006/picture">
+                  <pic:nvPicPr>
+                    <pic:cNvPr id="0" name="Picture 1"/>
+                    <pic:cNvPicPr>
+                      <a:picLocks noChangeAspect="1" noChangeArrowheads="1"/>
+                    </pic:cNvPicPr>
+                  </pic:nvPicPr>
+                  <pic:blipFill>
+                    <a:blip r:embed="rId14">
+                      <a:extLst>
+                        <a:ext uri="{28A0092B-C50C-407E-A947-70E740481C1C}">
+                          <a14:useLocalDpi xmlns:a14="http://schemas.microsoft.com/office/drawing/2010/main" val="0"/>
+                        </a:ext>
+                      </a:extLst>
+                    </a:blip>
+                    <a:srcRect/>
+                    <a:stretch>
+                      <a:fillRect/>
+                    </a:stretch>
+                  </pic:blipFill>
+                  <pic:spPr bwMode="auto">
+                    <a:xfrm>
+                      <a:off x="0" y="0"/>
+                      <a:ext cx="2843138" cy="1895425"/>
+                    </a:xfrm>
+                    <a:prstGeom prst="rect">
+                      <a:avLst/>
+                    </a:prstGeom>
+                    <a:noFill/>
+                    <a:ln>
+                      <a:noFill/>
+                    </a:ln>
+                  </pic:spPr>
+                </pic:pic>
+              </a:graphicData>
+            </a:graphic>
+          </wp:inline>
+        </w:drawing>
+      </w:r>
+      <w:r>
+        <w:rPr>
+          <w:noProof/>
+        </w:rPr>
+        <w:drawing>
+          <wp:inline distT="0" distB="0" distL="0" distR="0" wp14:anchorId="0AF017C7" wp14:editId="529EB3FF">
+            <wp:extent cx="2832264" cy="1888176"/>
+            <wp:effectExtent l="0" t="0" r="6350" b="0"/>
+            <wp:docPr id="15" name="Picture 15"/>
+            <wp:cNvGraphicFramePr>
+              <a:graphicFrameLocks xmlns:a="http://schemas.openxmlformats.org/drawingml/2006/main" noChangeAspect="1"/>
+            </wp:cNvGraphicFramePr>
+            <a:graphic xmlns:a="http://schemas.openxmlformats.org/drawingml/2006/main">
+              <a:graphicData uri="http://schemas.openxmlformats.org/drawingml/2006/picture">
+                <pic:pic xmlns:pic="http://schemas.openxmlformats.org/drawingml/2006/picture">
+                  <pic:nvPicPr>
+                    <pic:cNvPr id="0" name="Picture 3"/>
+                    <pic:cNvPicPr>
+                      <a:picLocks noChangeAspect="1" noChangeArrowheads="1"/>
+                    </pic:cNvPicPr>
+                  </pic:nvPicPr>
+                  <pic:blipFill>
+                    <a:blip r:embed="rId15">
+                      <a:extLst>
+                        <a:ext uri="{28A0092B-C50C-407E-A947-70E740481C1C}">
+                          <a14:useLocalDpi xmlns:a14="http://schemas.microsoft.com/office/drawing/2010/main" val="0"/>
+                        </a:ext>
+                      </a:extLst>
+                    </a:blip>
+                    <a:srcRect/>
+                    <a:stretch>
+                      <a:fillRect/>
+                    </a:stretch>
+                  </pic:blipFill>
+                  <pic:spPr bwMode="auto">
+                    <a:xfrm>
+                      <a:off x="0" y="0"/>
+                      <a:ext cx="2861520" cy="1907680"/>
+                    </a:xfrm>
+                    <a:prstGeom prst="rect">
+                      <a:avLst/>
+                    </a:prstGeom>
+                    <a:noFill/>
+                    <a:ln>
+                      <a:noFill/>
+                    </a:ln>
+                  </pic:spPr>
+                </pic:pic>
+              </a:graphicData>
+            </a:graphic>
+          </wp:inline>
+        </w:drawing>
+      </w:r>
     </w:p>
     <w:p>
       <w:pPr>
@@ -709,6 +821,269 @@
           <w:tab w:val="left" w:pos="2960"/>
         </w:tabs>
       </w:pPr>
+      <w:r>
+        <w:rPr>
+          <w:noProof/>
+        </w:rPr>
+        <w:lastRenderedPageBreak/>
+        <w:drawing>
+          <wp:inline distT="0" distB="0" distL="0" distR="0" wp14:anchorId="44D9C757" wp14:editId="110C9060">
+            <wp:extent cx="2707571" cy="1805049"/>
+            <wp:effectExtent l="0" t="0" r="0" b="5080"/>
+            <wp:docPr id="16" name="Picture 16"/>
+            <wp:cNvGraphicFramePr>
+              <a:graphicFrameLocks xmlns:a="http://schemas.openxmlformats.org/drawingml/2006/main" noChangeAspect="1"/>
+            </wp:cNvGraphicFramePr>
+            <a:graphic xmlns:a="http://schemas.openxmlformats.org/drawingml/2006/main">
+              <a:graphicData uri="http://schemas.openxmlformats.org/drawingml/2006/picture">
+                <pic:pic xmlns:pic="http://schemas.openxmlformats.org/drawingml/2006/picture">
+                  <pic:nvPicPr>
+                    <pic:cNvPr id="0" name="Picture 4"/>
+                    <pic:cNvPicPr>
+                      <a:picLocks noChangeAspect="1" noChangeArrowheads="1"/>
+                    </pic:cNvPicPr>
+                  </pic:nvPicPr>
+                  <pic:blipFill>
+                    <a:blip r:embed="rId16">
+                      <a:extLst>
+                        <a:ext uri="{28A0092B-C50C-407E-A947-70E740481C1C}">
+                          <a14:useLocalDpi xmlns:a14="http://schemas.microsoft.com/office/drawing/2010/main" val="0"/>
+                        </a:ext>
+                      </a:extLst>
+                    </a:blip>
+                    <a:srcRect/>
+                    <a:stretch>
+                      <a:fillRect/>
+                    </a:stretch>
+                  </pic:blipFill>
+                  <pic:spPr bwMode="auto">
+                    <a:xfrm>
+                      <a:off x="0" y="0"/>
+                      <a:ext cx="2760631" cy="1840422"/>
+                    </a:xfrm>
+                    <a:prstGeom prst="rect">
+                      <a:avLst/>
+                    </a:prstGeom>
+                    <a:noFill/>
+                    <a:ln>
+                      <a:noFill/>
+                    </a:ln>
+                  </pic:spPr>
+                </pic:pic>
+              </a:graphicData>
+            </a:graphic>
+          </wp:inline>
+        </w:drawing>
+      </w:r>
+      <w:r>
+        <w:rPr>
+          <w:noProof/>
+        </w:rPr>
+        <w:drawing>
+          <wp:inline distT="0" distB="0" distL="0" distR="0" wp14:anchorId="7C393166" wp14:editId="22C6B656">
+            <wp:extent cx="2760642" cy="1840428"/>
+            <wp:effectExtent l="0" t="0" r="1905" b="7620"/>
+            <wp:docPr id="17" name="Picture 17"/>
+            <wp:cNvGraphicFramePr>
+              <a:graphicFrameLocks xmlns:a="http://schemas.openxmlformats.org/drawingml/2006/main" noChangeAspect="1"/>
+            </wp:cNvGraphicFramePr>
+            <a:graphic xmlns:a="http://schemas.openxmlformats.org/drawingml/2006/main">
+              <a:graphicData uri="http://schemas.openxmlformats.org/drawingml/2006/picture">
+                <pic:pic xmlns:pic="http://schemas.openxmlformats.org/drawingml/2006/picture">
+                  <pic:nvPicPr>
+                    <pic:cNvPr id="0" name="Picture 5"/>
+                    <pic:cNvPicPr>
+                      <a:picLocks noChangeAspect="1" noChangeArrowheads="1"/>
+                    </pic:cNvPicPr>
+                  </pic:nvPicPr>
+                  <pic:blipFill>
+                    <a:blip r:embed="rId17">
+                      <a:extLst>
+                        <a:ext uri="{28A0092B-C50C-407E-A947-70E740481C1C}">
+                          <a14:useLocalDpi xmlns:a14="http://schemas.microsoft.com/office/drawing/2010/main" val="0"/>
+                        </a:ext>
+                      </a:extLst>
+                    </a:blip>
+                    <a:srcRect/>
+                    <a:stretch>
+                      <a:fillRect/>
+                    </a:stretch>
+                  </pic:blipFill>
+                  <pic:spPr bwMode="auto">
+                    <a:xfrm>
+                      <a:off x="0" y="0"/>
+                      <a:ext cx="2796132" cy="1864088"/>
+                    </a:xfrm>
+                    <a:prstGeom prst="rect">
+                      <a:avLst/>
+                    </a:prstGeom>
+                    <a:noFill/>
+                    <a:ln>
+                      <a:noFill/>
+                    </a:ln>
+                  </pic:spPr>
+                </pic:pic>
+              </a:graphicData>
+            </a:graphic>
+          </wp:inline>
+        </w:drawing>
+      </w:r>
+    </w:p>
+    <w:p>
+      <w:pPr>
+        <w:tabs>
+          <w:tab w:val="left" w:pos="2960"/>
+        </w:tabs>
+      </w:pPr>
+      <w:r>
+        <w:t>We</w:t>
+      </w:r>
+      <w:r>
+        <w:t xml:space="preserve"> also</w:t>
+      </w:r>
+      <w:r>
+        <w:t xml:space="preserve"> tracked the correlation coefficient and r squared value for each comparison at </w:t>
+      </w:r>
+      <w:proofErr w:type="gramStart"/>
+      <w:r>
+        <w:t>all of</w:t>
+      </w:r>
+      <w:proofErr w:type="gramEnd"/>
+      <w:r>
+        <w:t xml:space="preserve"> the </w:t>
+      </w:r>
+      <w:r>
+        <w:t xml:space="preserve">population ranges to see if there was a noticeable trend. </w:t>
+      </w:r>
+      <w:r>
+        <w:t>There was no overarching trend for there to be stronger or weaker correlation at higher or lower populations, which we had thought there might be.</w:t>
+      </w:r>
+    </w:p>
+    <w:p>
+      <w:pPr>
+        <w:tabs>
+          <w:tab w:val="left" w:pos="2960"/>
+        </w:tabs>
+      </w:pPr>
+      <w:r>
+        <w:rPr>
+          <w:noProof/>
+        </w:rPr>
+        <w:drawing>
+          <wp:inline distT="0" distB="0" distL="0" distR="0" wp14:anchorId="37DDF733" wp14:editId="4860EB83">
+            <wp:extent cx="2719449" cy="1812966"/>
+            <wp:effectExtent l="0" t="0" r="0" b="0"/>
+            <wp:docPr id="20" name="Picture 20"/>
+            <wp:cNvGraphicFramePr>
+              <a:graphicFrameLocks xmlns:a="http://schemas.openxmlformats.org/drawingml/2006/main" noChangeAspect="1"/>
+            </wp:cNvGraphicFramePr>
+            <a:graphic xmlns:a="http://schemas.openxmlformats.org/drawingml/2006/main">
+              <a:graphicData uri="http://schemas.openxmlformats.org/drawingml/2006/picture">
+                <pic:pic xmlns:pic="http://schemas.openxmlformats.org/drawingml/2006/picture">
+                  <pic:nvPicPr>
+                    <pic:cNvPr id="0" name="Picture 7"/>
+                    <pic:cNvPicPr>
+                      <a:picLocks noChangeAspect="1" noChangeArrowheads="1"/>
+                    </pic:cNvPicPr>
+                  </pic:nvPicPr>
+                  <pic:blipFill>
+                    <a:blip r:embed="rId18">
+                      <a:extLst>
+                        <a:ext uri="{28A0092B-C50C-407E-A947-70E740481C1C}">
+                          <a14:useLocalDpi xmlns:a14="http://schemas.microsoft.com/office/drawing/2010/main" val="0"/>
+                        </a:ext>
+                      </a:extLst>
+                    </a:blip>
+                    <a:srcRect/>
+                    <a:stretch>
+                      <a:fillRect/>
+                    </a:stretch>
+                  </pic:blipFill>
+                  <pic:spPr bwMode="auto">
+                    <a:xfrm>
+                      <a:off x="0" y="0"/>
+                      <a:ext cx="2751978" cy="1834652"/>
+                    </a:xfrm>
+                    <a:prstGeom prst="rect">
+                      <a:avLst/>
+                    </a:prstGeom>
+                    <a:noFill/>
+                    <a:ln>
+                      <a:noFill/>
+                    </a:ln>
+                  </pic:spPr>
+                </pic:pic>
+              </a:graphicData>
+            </a:graphic>
+          </wp:inline>
+        </w:drawing>
+      </w:r>
+      <w:r>
+        <w:rPr>
+          <w:noProof/>
+        </w:rPr>
+        <w:drawing>
+          <wp:inline distT="0" distB="0" distL="0" distR="0" wp14:anchorId="286CEC8C" wp14:editId="3596E682">
+            <wp:extent cx="2731325" cy="1820883"/>
+            <wp:effectExtent l="0" t="0" r="0" b="8255"/>
+            <wp:docPr id="19" name="Picture 19"/>
+            <wp:cNvGraphicFramePr>
+              <a:graphicFrameLocks xmlns:a="http://schemas.openxmlformats.org/drawingml/2006/main" noChangeAspect="1"/>
+            </wp:cNvGraphicFramePr>
+            <a:graphic xmlns:a="http://schemas.openxmlformats.org/drawingml/2006/main">
+              <a:graphicData uri="http://schemas.openxmlformats.org/drawingml/2006/picture">
+                <pic:pic xmlns:pic="http://schemas.openxmlformats.org/drawingml/2006/picture">
+                  <pic:nvPicPr>
+                    <pic:cNvPr id="0" name="Picture 6"/>
+                    <pic:cNvPicPr>
+                      <a:picLocks noChangeAspect="1" noChangeArrowheads="1"/>
+                    </pic:cNvPicPr>
+                  </pic:nvPicPr>
+                  <pic:blipFill>
+                    <a:blip r:embed="rId19">
+                      <a:extLst>
+                        <a:ext uri="{28A0092B-C50C-407E-A947-70E740481C1C}">
+                          <a14:useLocalDpi xmlns:a14="http://schemas.microsoft.com/office/drawing/2010/main" val="0"/>
+                        </a:ext>
+                      </a:extLst>
+                    </a:blip>
+                    <a:srcRect/>
+                    <a:stretch>
+                      <a:fillRect/>
+                    </a:stretch>
+                  </pic:blipFill>
+                  <pic:spPr bwMode="auto">
+                    <a:xfrm>
+                      <a:off x="0" y="0"/>
+                      <a:ext cx="2772724" cy="1848482"/>
+                    </a:xfrm>
+                    <a:prstGeom prst="rect">
+                      <a:avLst/>
+                    </a:prstGeom>
+                    <a:noFill/>
+                    <a:ln>
+                      <a:noFill/>
+                    </a:ln>
+                  </pic:spPr>
+                </pic:pic>
+              </a:graphicData>
+            </a:graphic>
+          </wp:inline>
+        </w:drawing>
+      </w:r>
+    </w:p>
+    <w:p>
+      <w:pPr>
+        <w:tabs>
+          <w:tab w:val="left" w:pos="2960"/>
+        </w:tabs>
+      </w:pPr>
+      <w:r>
+        <w:t>None of the r-squared values surpassed 1.75, and our highest correlation coefficient was .4</w:t>
+      </w:r>
+      <w:r>
+        <w:t xml:space="preserve">3, so we concluded that there was not a strong relationship between latitude and COVID, even when controlling for similar population sizes. </w:t>
+      </w:r>
     </w:p>
     <w:p>
       <w:pPr>
@@ -725,6 +1100,118 @@
           <w:b/>
           <w:bCs/>
         </w:rPr>
+        <w:t>Mortality by Population:</w:t>
+      </w:r>
+    </w:p>
+    <w:p>
+      <w:pPr>
+        <w:tabs>
+          <w:tab w:val="left" w:pos="2960"/>
+        </w:tabs>
+      </w:pPr>
+      <w:r>
+        <w:t>One slight trend that we did notice</w:t>
+      </w:r>
+      <w:r>
+        <w:t xml:space="preserve"> when looking at the smaller popular</w:t>
+      </w:r>
+      <w:r>
+        <w:t xml:space="preserve"> was the relationship between population size and mortality rate, </w:t>
+      </w:r>
+      <w:r>
+        <w:t xml:space="preserve">which seems to increase slightly at higher population sizes. </w:t>
+      </w:r>
+    </w:p>
+    <w:p>
+      <w:pPr>
+        <w:tabs>
+          <w:tab w:val="left" w:pos="2960"/>
+        </w:tabs>
+      </w:pPr>
+    </w:p>
+    <w:p>
+      <w:pPr>
+        <w:tabs>
+          <w:tab w:val="left" w:pos="2960"/>
+        </w:tabs>
+        <w:jc w:val="center"/>
+      </w:pPr>
+      <w:r>
+        <w:rPr>
+          <w:noProof/>
+        </w:rPr>
+        <w:drawing>
+          <wp:inline distT="0" distB="0" distL="0" distR="0" wp14:anchorId="1161235E" wp14:editId="0E530FF3">
+            <wp:extent cx="2599657" cy="1733105"/>
+            <wp:effectExtent l="0" t="0" r="0" b="635"/>
+            <wp:docPr id="21" name="Picture 21"/>
+            <wp:cNvGraphicFramePr>
+              <a:graphicFrameLocks xmlns:a="http://schemas.openxmlformats.org/drawingml/2006/main" noChangeAspect="1"/>
+            </wp:cNvGraphicFramePr>
+            <a:graphic xmlns:a="http://schemas.openxmlformats.org/drawingml/2006/main">
+              <a:graphicData uri="http://schemas.openxmlformats.org/drawingml/2006/picture">
+                <pic:pic xmlns:pic="http://schemas.openxmlformats.org/drawingml/2006/picture">
+                  <pic:nvPicPr>
+                    <pic:cNvPr id="21" name="Picture 21"/>
+                    <pic:cNvPicPr/>
+                  </pic:nvPicPr>
+                  <pic:blipFill>
+                    <a:blip r:embed="rId20">
+                      <a:extLst>
+                        <a:ext uri="{28A0092B-C50C-407E-A947-70E740481C1C}">
+                          <a14:useLocalDpi xmlns:a14="http://schemas.microsoft.com/office/drawing/2010/main" val="0"/>
+                        </a:ext>
+                      </a:extLst>
+                    </a:blip>
+                    <a:stretch>
+                      <a:fillRect/>
+                    </a:stretch>
+                  </pic:blipFill>
+                  <pic:spPr>
+                    <a:xfrm>
+                      <a:off x="0" y="0"/>
+                      <a:ext cx="2725018" cy="1816679"/>
+                    </a:xfrm>
+                    <a:prstGeom prst="rect">
+                      <a:avLst/>
+                    </a:prstGeom>
+                  </pic:spPr>
+                </pic:pic>
+              </a:graphicData>
+            </a:graphic>
+          </wp:inline>
+        </w:drawing>
+      </w:r>
+    </w:p>
+    <w:p>
+      <w:pPr>
+        <w:tabs>
+          <w:tab w:val="left" w:pos="2960"/>
+        </w:tabs>
+      </w:pPr>
+    </w:p>
+    <w:p>
+      <w:pPr>
+        <w:tabs>
+          <w:tab w:val="left" w:pos="2960"/>
+        </w:tabs>
+      </w:pPr>
+    </w:p>
+    <w:p>
+      <w:pPr>
+        <w:tabs>
+          <w:tab w:val="left" w:pos="2960"/>
+        </w:tabs>
+        <w:rPr>
+          <w:b/>
+          <w:bCs/>
+        </w:rPr>
+      </w:pPr>
+      <w:r>
+        <w:rPr>
+          <w:b/>
+          <w:bCs/>
+        </w:rPr>
         <w:t>What is the relationship between COVID-19 effects for a population and a country’s GDP?</w:t>
       </w:r>
     </w:p>
@@ -776,7 +1263,6 @@
         <w:rPr>
           <w:noProof/>
         </w:rPr>
-        <w:lastRenderedPageBreak/>
         <w:drawing>
           <wp:inline distT="0" distB="0" distL="0" distR="0" wp14:anchorId="6D98753D" wp14:editId="24DFD275">
             <wp:extent cx="5714999" cy="1428750"/>
@@ -793,7 +1279,7 @@
                     <pic:cNvPicPr/>
                   </pic:nvPicPr>
                   <pic:blipFill>
-                    <a:blip r:embed="rId14" cstate="print">
+                    <a:blip r:embed="rId21" cstate="print">
                       <a:extLst>
                         <a:ext uri="{28A0092B-C50C-407E-A947-70E740481C1C}">
                           <a14:useLocalDpi xmlns:a14="http://schemas.microsoft.com/office/drawing/2010/main" val="0"/>
@@ -857,7 +1343,7 @@
                     <pic:cNvPicPr/>
                   </pic:nvPicPr>
                   <pic:blipFill>
-                    <a:blip r:embed="rId15">
+                    <a:blip r:embed="rId22">
                       <a:extLst>
                         <a:ext uri="{28A0092B-C50C-407E-A947-70E740481C1C}">
                           <a14:useLocalDpi xmlns:a14="http://schemas.microsoft.com/office/drawing/2010/main" val="0"/>
@@ -928,6 +1414,7 @@
         <w:rPr>
           <w:noProof/>
         </w:rPr>
+        <w:lastRenderedPageBreak/>
         <w:drawing>
           <wp:inline distT="0" distB="0" distL="0" distR="0" wp14:anchorId="06198C6E" wp14:editId="7D9B01F8">
             <wp:extent cx="3041650" cy="2027766"/>
@@ -944,7 +1431,7 @@
                     <pic:cNvPicPr/>
                   </pic:nvPicPr>
                   <pic:blipFill>
-                    <a:blip r:embed="rId16">
+                    <a:blip r:embed="rId23">
                       <a:extLst>
                         <a:ext uri="{28A0092B-C50C-407E-A947-70E740481C1C}">
                           <a14:useLocalDpi xmlns:a14="http://schemas.microsoft.com/office/drawing/2010/main" val="0"/>
@@ -996,11 +1483,7 @@
         </w:tabs>
       </w:pPr>
       <w:r>
-        <w:t xml:space="preserve">Although we did see the hypothesized slopes when graphing COVID-19 effects versus both latitude/distance from the equator and with GDP, the overall relationships were very weak. There were </w:t>
-      </w:r>
-      <w:r>
-        <w:lastRenderedPageBreak/>
-        <w:t xml:space="preserve">some stronger relationships when analyzing </w:t>
+        <w:t xml:space="preserve">Although we did see the hypothesized slopes when graphing COVID-19 effects versus both latitude/distance from the equator and with GDP, the overall relationships were very weak. There were some stronger relationships when analyzing </w:t>
       </w:r>
       <w:proofErr w:type="gramStart"/>
       <w:r>
@@ -1008,8 +1491,23 @@
       </w:r>
       <w:proofErr w:type="gramEnd"/>
       <w:r>
-        <w:t xml:space="preserve"> size versus latitude, but the maximum correlation still came in at 0.43, overall, showing limited relationship at best. So from our analysis, distance from the equator and its associated factors, along with GDP of a particular country and its associations, do not have a particularly strong effect of a locations ability to deal with the effects of COVID-19. Whether a country is on the equator or toward the North or South pole has limited effect. Likewise, the relative poverty or wealth of a country does not lead to specific results either. Obviously, there are various factors that go to a country’s ability to respond to pandemic but it appears that it has more to due with healthcare and government infrastructures than anything having to do with location or wealth. </w:t>
-      </w:r>
+        <w:t xml:space="preserve"> size versus latitude, but the maximum correlation still came in at 0.43, overall, showing limited relationship at best. So from our analysis, distance from the equator and its associated factors, along with GDP of a particular country and its associations, do not have a particularly strong effect of a locations ability to deal with the effects of COVID-19. Whether a country is on the equator or toward the North or South pole has limited effect. Likewise, the relative poverty or wealth of a country does not lead to specific results either. Obviously, there are various factors that go to a country’s ability to respond to </w:t>
+      </w:r>
+      <w:proofErr w:type="gramStart"/>
+      <w:r>
+        <w:t>pandemic</w:t>
+      </w:r>
+      <w:proofErr w:type="gramEnd"/>
+      <w:r>
+        <w:t xml:space="preserve"> but it appears that it has more to due with healthcare and government infrastructures than anything having to do with location or wealth. </w:t>
+      </w:r>
+    </w:p>
+    <w:p>
+      <w:pPr>
+        <w:tabs>
+          <w:tab w:val="left" w:pos="2960"/>
+        </w:tabs>
+      </w:pPr>
     </w:p>
     <w:sectPr>
       <w:pgSz w:w="12240" w:h="15840"/>

</xml_diff>